<commit_message>
Update resume files - final_resume.docx and final_resume.pdf
</commit_message>
<xml_diff>
--- a/images/final_resume (1).docx
+++ b/images/final_resume (1).docx
@@ -70,19 +70,7 @@
           <w:rPr>
             <w:rStyle w:val="Hyperlink"/>
           </w:rPr>
-          <w:t>Gith</w:t>
-        </w:r>
-        <w:r>
-          <w:rPr>
-            <w:rStyle w:val="Hyperlink"/>
-          </w:rPr>
-          <w:t>u</w:t>
-        </w:r>
-        <w:r>
-          <w:rPr>
-            <w:rStyle w:val="Hyperlink"/>
-          </w:rPr>
-          <w:t>b</w:t>
+          <w:t>Github</w:t>
         </w:r>
       </w:hyperlink>
       <w:r>
@@ -305,10 +293,7 @@
         </w:rPr>
       </w:pPr>
       <w:r>
-        <w:t xml:space="preserve">TECHNICAL </w:t>
-      </w:r>
-      <w:r>
-        <w:t>SKILLS</w:t>
+        <w:t>TECHNICAL SKILLS</w:t>
       </w:r>
       <w:r>
         <w:rPr>
@@ -428,46 +413,14 @@
           <w:bCs/>
           <w:sz w:val="21"/>
         </w:rPr>
-        <w:t xml:space="preserve">Docker, Git, Tableau, ArcGIS, QGIS, </w:t>
-      </w:r>
-      <w:proofErr w:type="spellStart"/>
+        <w:t>Docker, Git, Tableau, ArcGIS, QGIS, Supabase, Cursor, Claude MCP</w:t>
+      </w:r>
       <w:r>
         <w:rPr>
           <w:bCs/>
           <w:sz w:val="21"/>
         </w:rPr>
-        <w:t>Supabase</w:t>
-      </w:r>
-      <w:proofErr w:type="spellEnd"/>
-      <w:r>
-        <w:rPr>
-          <w:bCs/>
-          <w:sz w:val="21"/>
-        </w:rPr>
-        <w:t>, Cursor, Claude MCP</w:t>
-      </w:r>
-      <w:r>
-        <w:rPr>
-          <w:bCs/>
-          <w:sz w:val="21"/>
-        </w:rPr>
-        <w:t xml:space="preserve">, </w:t>
-      </w:r>
-      <w:proofErr w:type="spellStart"/>
-      <w:r>
-        <w:rPr>
-          <w:bCs/>
-          <w:sz w:val="21"/>
-        </w:rPr>
-        <w:t>Vercel</w:t>
-      </w:r>
-      <w:proofErr w:type="spellEnd"/>
-      <w:r>
-        <w:rPr>
-          <w:bCs/>
-          <w:sz w:val="21"/>
-        </w:rPr>
-        <w:t>, Railway</w:t>
+        <w:t>, Vercel, Railway</w:t>
       </w:r>
       <w:r>
         <w:rPr>
@@ -610,7 +563,6 @@
           <w:sz w:val="21"/>
         </w:rPr>
       </w:pPr>
-      <w:proofErr w:type="spellStart"/>
       <w:r>
         <w:rPr>
           <w:b/>
@@ -618,7 +570,6 @@
         </w:rPr>
         <w:t>Simsys</w:t>
       </w:r>
-      <w:proofErr w:type="spellEnd"/>
       <w:r>
         <w:rPr>
           <w:b/>
@@ -876,21 +827,7 @@
         <w:rPr>
           <w:sz w:val="21"/>
         </w:rPr>
-        <w:t>(</w:t>
-      </w:r>
-      <w:proofErr w:type="spellStart"/>
-      <w:r>
-        <w:rPr>
-          <w:sz w:val="21"/>
-        </w:rPr>
-        <w:t>Buildoc</w:t>
-      </w:r>
-      <w:proofErr w:type="spellEnd"/>
-      <w:r>
-        <w:rPr>
-          <w:sz w:val="21"/>
-        </w:rPr>
-        <w:t>),</w:t>
+        <w:t>(Buildoc),</w:t>
       </w:r>
       <w:r>
         <w:rPr>
@@ -1292,28 +1229,7 @@
         </w:rPr>
       </w:pPr>
       <w:r>
-        <w:t>Enhanced</w:t>
-      </w:r>
-      <w:r>
-        <w:t xml:space="preserve"> Claude</w:t>
-      </w:r>
-      <w:r>
-        <w:t xml:space="preserve"> </w:t>
-      </w:r>
-      <w:r>
-        <w:t xml:space="preserve">MCP </w:t>
-      </w:r>
-      <w:r>
-        <w:t>system</w:t>
-      </w:r>
-      <w:r>
-        <w:t>, boosting AI server</w:t>
-      </w:r>
-      <w:r>
-        <w:t xml:space="preserve"> </w:t>
-      </w:r>
-      <w:r>
-        <w:t xml:space="preserve">response accuracy by </w:t>
+        <w:t xml:space="preserve">Enhanced Claude MCP system, boosting AI server response accuracy by </w:t>
       </w:r>
       <w:r>
         <w:rPr>
@@ -1323,27 +1239,7 @@
         <w:t>70%</w:t>
       </w:r>
       <w:r>
-        <w:t xml:space="preserve"> with </w:t>
-      </w:r>
-      <w:proofErr w:type="spellStart"/>
-      <w:proofErr w:type="gramStart"/>
-      <w:r>
-        <w:t>mcp.prompts</w:t>
-      </w:r>
-      <w:proofErr w:type="spellEnd"/>
-      <w:proofErr w:type="gramEnd"/>
-      <w:r>
-        <w:t xml:space="preserve">() and </w:t>
-      </w:r>
-      <w:proofErr w:type="spellStart"/>
-      <w:proofErr w:type="gramStart"/>
-      <w:r>
-        <w:t>mcp.tools</w:t>
-      </w:r>
-      <w:proofErr w:type="spellEnd"/>
-      <w:proofErr w:type="gramEnd"/>
-      <w:r>
-        <w:t>()</w:t>
+        <w:t xml:space="preserve"> with mcp.prompts() and mcp.tools()</w:t>
       </w:r>
     </w:p>
     <w:p>
@@ -2070,7 +1966,6 @@
         </w:rPr>
         <w:t xml:space="preserve">Furman Student Attendance System (Next.js 14, TypeScript, </w:t>
       </w:r>
-      <w:proofErr w:type="spellStart"/>
       <w:r>
         <w:rPr>
           <w:b/>
@@ -2078,7 +1973,6 @@
         </w:rPr>
         <w:t>Vercel</w:t>
       </w:r>
-      <w:proofErr w:type="spellEnd"/>
       <w:r>
         <w:rPr>
           <w:b/>
@@ -2135,7 +2029,6 @@
       <w:r>
         <w:t xml:space="preserve">with </w:t>
       </w:r>
-      <w:proofErr w:type="spellStart"/>
       <w:r>
         <w:rPr>
           <w:b/>
@@ -2143,7 +2036,6 @@
         </w:rPr>
         <w:t>WebSockets</w:t>
       </w:r>
-      <w:proofErr w:type="spellEnd"/>
       <w:r>
         <w:t xml:space="preserve"> and </w:t>
       </w:r>
@@ -2250,21 +2142,12 @@
       <w:r>
         <w:t xml:space="preserve"> on </w:t>
       </w:r>
-      <w:proofErr w:type="spellStart"/>
       <w:r>
         <w:rPr>
           <w:b/>
           <w:bCs/>
         </w:rPr>
-        <w:t>Supabase</w:t>
-      </w:r>
-      <w:proofErr w:type="spellEnd"/>
-      <w:r>
-        <w:rPr>
-          <w:b/>
-          <w:bCs/>
-        </w:rPr>
-        <w:t xml:space="preserve"> </w:t>
+        <w:t xml:space="preserve">Supabase </w:t>
       </w:r>
       <w:r>
         <w:t xml:space="preserve">with triggers and materialized views, optimizing queries by </w:t>
@@ -2295,14 +2178,12 @@
         </w:rPr>
         <w:t xml:space="preserve">I - </w:t>
       </w:r>
-      <w:proofErr w:type="spellStart"/>
       <w:r>
         <w:rPr>
           <w:spacing w:val="-2"/>
         </w:rPr>
         <w:t>Simsys</w:t>
       </w:r>
-      <w:proofErr w:type="spellEnd"/>
       <w:r>
         <w:rPr>
           <w:spacing w:val="-2"/>
@@ -2913,11 +2794,9 @@
         <w:pStyle w:val="Heading2"/>
         <w:ind w:left="0"/>
       </w:pPr>
-      <w:proofErr w:type="spellStart"/>
       <w:r>
         <w:t>Scriptify</w:t>
       </w:r>
-      <w:proofErr w:type="spellEnd"/>
       <w:r>
         <w:rPr>
           <w:spacing w:val="-3"/>
@@ -5138,21 +5017,7 @@
           <w:b/>
           <w:sz w:val="21"/>
         </w:rPr>
-        <w:t>s</w:t>
-      </w:r>
-      <w:r>
-        <w:rPr>
-          <w:b/>
-          <w:sz w:val="21"/>
-        </w:rPr>
-        <w:t>ecur</w:t>
-      </w:r>
-      <w:r>
-        <w:rPr>
-          <w:b/>
-          <w:sz w:val="21"/>
-        </w:rPr>
-        <w:t>ing</w:t>
+        <w:t>securing</w:t>
       </w:r>
       <w:r>
         <w:rPr>

</xml_diff>